<commit_message>
Co che try-catch, Throw ngoai le, Chuyen tiep ngoai le
</commit_message>
<xml_diff>
--- a/Study java.docx
+++ b/Study java.docx
@@ -2616,14 +2616,7 @@
           <w:sz w:val="24"/>
           <w:szCs w:val="24"/>
         </w:rPr>
-        <w:t xml:space="preserve">Interface </w:t>
-      </w:r>
-      <w:r>
-        <w:rPr>
-          <w:sz w:val="24"/>
-          <w:szCs w:val="24"/>
-        </w:rPr>
-        <w:t>là một bản thiết kế của một lớp. Nó chỉ có các phương thức trừu tượng. Interface là một kỹ thuật để thu được tính trừu tượng hoàn toàn và đa kế thừa trong Java</w:t>
+        <w:t>Interface là một bản thiết kế của một lớp. Nó chỉ có các phương thức trừu tượng. Interface là một kỹ thuật để thu được tính trừu tượng hoàn toàn và đa kế thừa trong Java</w:t>
       </w:r>
     </w:p>
     <w:p>
@@ -2910,13 +2903,309 @@
     </w:p>
     <w:p>
       <w:pPr>
+        <w:pStyle w:val="Heading1"/>
+        <w:numPr>
+          <w:ilvl w:val="0"/>
+          <w:numId w:val="3"/>
+        </w:numPr>
+        <w:spacing w:line="360" w:lineRule="auto"/>
+        <w:rPr>
+          <w:rFonts w:cs="Times New Roman"/>
+          <w:sz w:val="24"/>
+          <w:szCs w:val="24"/>
+        </w:rPr>
+      </w:pPr>
+      <w:r>
+        <w:rPr>
+          <w:rFonts w:cs="Times New Roman"/>
+          <w:sz w:val="24"/>
+          <w:szCs w:val="24"/>
+        </w:rPr>
+        <w:t>Xử lý ngoại lệ (Exeption) trong java</w:t>
+      </w:r>
+    </w:p>
+    <w:p>
+      <w:pPr>
         <w:pStyle w:val="ListParagraph"/>
-        <w:spacing w:line="360" w:lineRule="auto"/>
-        <w:rPr>
-          <w:sz w:val="24"/>
-          <w:szCs w:val="24"/>
-        </w:rPr>
-      </w:pPr>
+        <w:numPr>
+          <w:ilvl w:val="0"/>
+          <w:numId w:val="5"/>
+        </w:numPr>
+        <w:spacing w:line="360" w:lineRule="auto"/>
+        <w:rPr>
+          <w:sz w:val="24"/>
+          <w:szCs w:val="24"/>
+        </w:rPr>
+      </w:pPr>
+      <w:r>
+        <w:rPr>
+          <w:color w:val="FF0000"/>
+          <w:sz w:val="24"/>
+          <w:szCs w:val="24"/>
+        </w:rPr>
+        <w:t>Exception</w:t>
+      </w:r>
+      <w:r>
+        <w:rPr>
+          <w:sz w:val="24"/>
+          <w:szCs w:val="24"/>
+        </w:rPr>
+        <w:t xml:space="preserve"> </w:t>
+      </w:r>
+      <w:r>
+        <w:rPr>
+          <w:sz w:val="24"/>
+          <w:szCs w:val="24"/>
+        </w:rPr>
+        <w:t>là một tình trạng bất thường xảy ra trong quá trình thực thi chương trình, phá vỡ luồng chuẩn của chương trình.</w:t>
+      </w:r>
+    </w:p>
+    <w:p>
+      <w:pPr>
+        <w:pStyle w:val="ListParagraph"/>
+        <w:numPr>
+          <w:ilvl w:val="0"/>
+          <w:numId w:val="5"/>
+        </w:numPr>
+        <w:spacing w:line="360" w:lineRule="auto"/>
+        <w:rPr>
+          <w:sz w:val="24"/>
+          <w:szCs w:val="24"/>
+        </w:rPr>
+      </w:pPr>
+      <w:r>
+        <w:rPr>
+          <w:color w:val="FF0000"/>
+          <w:sz w:val="24"/>
+          <w:szCs w:val="24"/>
+        </w:rPr>
+        <w:t>Checked Exception:</w:t>
+      </w:r>
+      <w:r>
+        <w:rPr>
+          <w:sz w:val="24"/>
+          <w:szCs w:val="24"/>
+        </w:rPr>
+        <w:t xml:space="preserve"> Đây là các ngoại lệ mà chúng ta phải kiểm tra tại thời điểm biên dịch. Checked Exception thường xảy ra do người dùng và không thể dự đoán được bởi lập trình viên. Ví dụ, IOException, SQLException.</w:t>
+      </w:r>
+    </w:p>
+    <w:p>
+      <w:pPr>
+        <w:pStyle w:val="ListParagraph"/>
+        <w:numPr>
+          <w:ilvl w:val="0"/>
+          <w:numId w:val="5"/>
+        </w:numPr>
+        <w:spacing w:line="360" w:lineRule="auto"/>
+        <w:rPr>
+          <w:sz w:val="24"/>
+          <w:szCs w:val="24"/>
+        </w:rPr>
+      </w:pPr>
+      <w:r>
+        <w:rPr>
+          <w:color w:val="FF0000"/>
+          <w:sz w:val="24"/>
+          <w:szCs w:val="24"/>
+        </w:rPr>
+        <w:t>Unchecked Exception:</w:t>
+      </w:r>
+      <w:r>
+        <w:rPr>
+          <w:sz w:val="24"/>
+          <w:szCs w:val="24"/>
+        </w:rPr>
+        <w:t xml:space="preserve"> Đây là các ngoại lệ không cần kiểm tra tại thời điểm biên dịch và thường xảy ra do lỗi trong mã nguồn, chẳng hạn như NullPointerException, ArithmeticException.</w:t>
+      </w:r>
+    </w:p>
+    <w:p>
+      <w:pPr>
+        <w:pStyle w:val="ListParagraph"/>
+        <w:numPr>
+          <w:ilvl w:val="0"/>
+          <w:numId w:val="5"/>
+        </w:numPr>
+        <w:spacing w:line="360" w:lineRule="auto"/>
+        <w:rPr>
+          <w:sz w:val="24"/>
+          <w:szCs w:val="24"/>
+        </w:rPr>
+      </w:pPr>
+      <w:r>
+        <w:rPr>
+          <w:color w:val="FF0000"/>
+          <w:sz w:val="24"/>
+          <w:szCs w:val="24"/>
+        </w:rPr>
+        <w:t>Error:</w:t>
+      </w:r>
+      <w:r>
+        <w:rPr>
+          <w:sz w:val="24"/>
+          <w:szCs w:val="24"/>
+        </w:rPr>
+        <w:t xml:space="preserve"> Là các ngoại lệ không thường được đặt bẫy, và chúng thường xảy ra do lỗi vượt quá tầm kiểm soát của lập trình viên, ví dụ như OutOfMemoryError, StackOverflowError.</w:t>
+      </w:r>
+    </w:p>
+    <w:p>
+      <w:pPr>
+        <w:pStyle w:val="Heading2"/>
+        <w:numPr>
+          <w:ilvl w:val="0"/>
+          <w:numId w:val="16"/>
+        </w:numPr>
+        <w:rPr>
+          <w:rFonts w:cs="Times New Roman"/>
+          <w:sz w:val="24"/>
+          <w:szCs w:val="24"/>
+        </w:rPr>
+      </w:pPr>
+      <w:r>
+        <w:rPr>
+          <w:rFonts w:cs="Times New Roman"/>
+          <w:sz w:val="24"/>
+          <w:szCs w:val="24"/>
+        </w:rPr>
+        <w:t>Cơ chế try-cat</w:t>
+      </w:r>
+      <w:r>
+        <w:rPr>
+          <w:rFonts w:cs="Times New Roman"/>
+          <w:sz w:val="24"/>
+          <w:szCs w:val="24"/>
+        </w:rPr>
+        <w:t>c</w:t>
+      </w:r>
+      <w:r>
+        <w:rPr>
+          <w:rFonts w:cs="Times New Roman"/>
+          <w:sz w:val="24"/>
+          <w:szCs w:val="24"/>
+        </w:rPr>
+        <w:t>h</w:t>
+      </w:r>
+    </w:p>
+    <w:p>
+      <w:pPr>
+        <w:pStyle w:val="ListParagraph"/>
+        <w:numPr>
+          <w:ilvl w:val="0"/>
+          <w:numId w:val="17"/>
+        </w:numPr>
+        <w:rPr>
+          <w:sz w:val="24"/>
+          <w:szCs w:val="24"/>
+        </w:rPr>
+      </w:pPr>
+      <w:r>
+        <w:rPr>
+          <w:sz w:val="24"/>
+          <w:szCs w:val="24"/>
+        </w:rPr>
+        <w:t>Cú pháp của try-catch trong java</w:t>
+      </w:r>
+    </w:p>
+    <w:p>
+      <w:pPr>
+        <w:ind w:left="720"/>
+        <w:rPr>
+          <w:sz w:val="24"/>
+          <w:szCs w:val="24"/>
+        </w:rPr>
+      </w:pPr>
+    </w:p>
+    <w:p>
+      <w:pPr>
+        <w:ind w:left="720"/>
+        <w:rPr>
+          <w:sz w:val="24"/>
+          <w:szCs w:val="24"/>
+        </w:rPr>
+      </w:pPr>
+      <w:r>
+        <w:rPr>
+          <w:sz w:val="24"/>
+          <w:szCs w:val="24"/>
+        </w:rPr>
+        <w:lastRenderedPageBreak/>
+        <w:t>Try{</w:t>
+      </w:r>
+    </w:p>
+    <w:p>
+      <w:pPr>
+        <w:ind w:left="720"/>
+        <w:rPr>
+          <w:sz w:val="24"/>
+          <w:szCs w:val="24"/>
+        </w:rPr>
+      </w:pPr>
+      <w:r>
+        <w:rPr>
+          <w:sz w:val="24"/>
+          <w:szCs w:val="24"/>
+        </w:rPr>
+        <w:tab/>
+        <w:t>&lt;mã lệnh có thể xảy ra ngoại lệ&gt;</w:t>
+      </w:r>
+    </w:p>
+    <w:p>
+      <w:pPr>
+        <w:ind w:left="720"/>
+        <w:rPr>
+          <w:sz w:val="24"/>
+          <w:szCs w:val="24"/>
+        </w:rPr>
+      </w:pPr>
+      <w:r>
+        <w:rPr>
+          <w:sz w:val="24"/>
+          <w:szCs w:val="24"/>
+        </w:rPr>
+        <w:t>}</w:t>
+      </w:r>
+      <w:r>
+        <w:t xml:space="preserve"> </w:t>
+      </w:r>
+      <w:r>
+        <w:rPr>
+          <w:sz w:val="24"/>
+          <w:szCs w:val="24"/>
+        </w:rPr>
+        <w:t>catch (Exception_Type e) {</w:t>
+      </w:r>
+    </w:p>
+    <w:p>
+      <w:pPr>
+        <w:ind w:left="720"/>
+        <w:rPr>
+          <w:sz w:val="24"/>
+          <w:szCs w:val="24"/>
+        </w:rPr>
+      </w:pPr>
+      <w:r>
+        <w:rPr>
+          <w:sz w:val="24"/>
+          <w:szCs w:val="24"/>
+        </w:rPr>
+        <w:tab/>
+        <w:t>&lt;Xử lý ngoại lệ ở đây&gt;</w:t>
+      </w:r>
+    </w:p>
+    <w:p>
+      <w:pPr>
+        <w:ind w:left="720"/>
+        <w:rPr>
+          <w:sz w:val="24"/>
+          <w:szCs w:val="24"/>
+        </w:rPr>
+      </w:pPr>
+      <w:r>
+        <w:rPr>
+          <w:sz w:val="24"/>
+          <w:szCs w:val="24"/>
+        </w:rPr>
+        <w:t>}</w:t>
+      </w:r>
     </w:p>
     <w:sectPr>
       <w:pgSz w:w="12240" w:h="15840"/>
@@ -2933,7 +3222,7 @@
   <w:abstractNum w:abstractNumId="0" w15:restartNumberingAfterBreak="0">
     <w:nsid w:val="001A1C6D"/>
     <w:multiLevelType w:val="hybridMultilevel"/>
-    <w:tmpl w:val="304EA6FC"/>
+    <w:tmpl w:val="FC80420A"/>
     <w:lvl w:ilvl="0" w:tplc="04090001">
       <w:start w:val="1"/>
       <w:numFmt w:val="bullet"/>
@@ -3044,6 +3333,95 @@
     </w:lvl>
   </w:abstractNum>
   <w:abstractNum w:abstractNumId="1" w15:restartNumberingAfterBreak="0">
+    <w:nsid w:val="073F3603"/>
+    <w:multiLevelType w:val="hybridMultilevel"/>
+    <w:tmpl w:val="861C3FA2"/>
+    <w:lvl w:ilvl="0" w:tplc="50509036">
+      <w:start w:val="1"/>
+      <w:numFmt w:val="lowerLetter"/>
+      <w:lvlText w:val="%1."/>
+      <w:lvlJc w:val="left"/>
+      <w:pPr>
+        <w:ind w:left="720" w:hanging="360"/>
+      </w:pPr>
+      <w:rPr>
+        <w:rFonts w:hint="default"/>
+      </w:rPr>
+    </w:lvl>
+    <w:lvl w:ilvl="1" w:tplc="04090019" w:tentative="1">
+      <w:start w:val="1"/>
+      <w:numFmt w:val="lowerLetter"/>
+      <w:lvlText w:val="%2."/>
+      <w:lvlJc w:val="left"/>
+      <w:pPr>
+        <w:ind w:left="1440" w:hanging="360"/>
+      </w:pPr>
+    </w:lvl>
+    <w:lvl w:ilvl="2" w:tplc="0409001B" w:tentative="1">
+      <w:start w:val="1"/>
+      <w:numFmt w:val="lowerRoman"/>
+      <w:lvlText w:val="%3."/>
+      <w:lvlJc w:val="right"/>
+      <w:pPr>
+        <w:ind w:left="2160" w:hanging="180"/>
+      </w:pPr>
+    </w:lvl>
+    <w:lvl w:ilvl="3" w:tplc="0409000F" w:tentative="1">
+      <w:start w:val="1"/>
+      <w:numFmt w:val="decimal"/>
+      <w:lvlText w:val="%4."/>
+      <w:lvlJc w:val="left"/>
+      <w:pPr>
+        <w:ind w:left="2880" w:hanging="360"/>
+      </w:pPr>
+    </w:lvl>
+    <w:lvl w:ilvl="4" w:tplc="04090019" w:tentative="1">
+      <w:start w:val="1"/>
+      <w:numFmt w:val="lowerLetter"/>
+      <w:lvlText w:val="%5."/>
+      <w:lvlJc w:val="left"/>
+      <w:pPr>
+        <w:ind w:left="3600" w:hanging="360"/>
+      </w:pPr>
+    </w:lvl>
+    <w:lvl w:ilvl="5" w:tplc="0409001B" w:tentative="1">
+      <w:start w:val="1"/>
+      <w:numFmt w:val="lowerRoman"/>
+      <w:lvlText w:val="%6."/>
+      <w:lvlJc w:val="right"/>
+      <w:pPr>
+        <w:ind w:left="4320" w:hanging="180"/>
+      </w:pPr>
+    </w:lvl>
+    <w:lvl w:ilvl="6" w:tplc="0409000F" w:tentative="1">
+      <w:start w:val="1"/>
+      <w:numFmt w:val="decimal"/>
+      <w:lvlText w:val="%7."/>
+      <w:lvlJc w:val="left"/>
+      <w:pPr>
+        <w:ind w:left="5040" w:hanging="360"/>
+      </w:pPr>
+    </w:lvl>
+    <w:lvl w:ilvl="7" w:tplc="04090019" w:tentative="1">
+      <w:start w:val="1"/>
+      <w:numFmt w:val="lowerLetter"/>
+      <w:lvlText w:val="%8."/>
+      <w:lvlJc w:val="left"/>
+      <w:pPr>
+        <w:ind w:left="5760" w:hanging="360"/>
+      </w:pPr>
+    </w:lvl>
+    <w:lvl w:ilvl="8" w:tplc="0409001B" w:tentative="1">
+      <w:start w:val="1"/>
+      <w:numFmt w:val="lowerRoman"/>
+      <w:lvlText w:val="%9."/>
+      <w:lvlJc w:val="right"/>
+      <w:pPr>
+        <w:ind w:left="6480" w:hanging="180"/>
+      </w:pPr>
+    </w:lvl>
+  </w:abstractNum>
+  <w:abstractNum w:abstractNumId="2" w15:restartNumberingAfterBreak="0">
     <w:nsid w:val="0B4B5F0F"/>
     <w:multiLevelType w:val="hybridMultilevel"/>
     <w:tmpl w:val="25F46056"/>
@@ -3156,7 +3534,7 @@
       </w:rPr>
     </w:lvl>
   </w:abstractNum>
-  <w:abstractNum w:abstractNumId="2" w15:restartNumberingAfterBreak="0">
+  <w:abstractNum w:abstractNumId="3" w15:restartNumberingAfterBreak="0">
     <w:nsid w:val="159479CB"/>
     <w:multiLevelType w:val="hybridMultilevel"/>
     <w:tmpl w:val="C3E4891E"/>
@@ -3269,7 +3647,120 @@
       </w:rPr>
     </w:lvl>
   </w:abstractNum>
-  <w:abstractNum w:abstractNumId="3" w15:restartNumberingAfterBreak="0">
+  <w:abstractNum w:abstractNumId="4" w15:restartNumberingAfterBreak="0">
+    <w:nsid w:val="16FF5FC8"/>
+    <w:multiLevelType w:val="hybridMultilevel"/>
+    <w:tmpl w:val="AB3207A2"/>
+    <w:lvl w:ilvl="0" w:tplc="092E866E">
+      <w:start w:val="1"/>
+      <w:numFmt w:val="bullet"/>
+      <w:lvlText w:val=""/>
+      <w:lvlJc w:val="left"/>
+      <w:pPr>
+        <w:ind w:left="720" w:hanging="360"/>
+      </w:pPr>
+      <w:rPr>
+        <w:rFonts w:ascii="Symbol" w:hAnsi="Symbol" w:hint="default"/>
+      </w:rPr>
+    </w:lvl>
+    <w:lvl w:ilvl="1" w:tplc="04090003" w:tentative="1">
+      <w:start w:val="1"/>
+      <w:numFmt w:val="bullet"/>
+      <w:lvlText w:val="o"/>
+      <w:lvlJc w:val="left"/>
+      <w:pPr>
+        <w:ind w:left="1440" w:hanging="360"/>
+      </w:pPr>
+      <w:rPr>
+        <w:rFonts w:ascii="Courier New" w:hAnsi="Courier New" w:cs="Courier New" w:hint="default"/>
+      </w:rPr>
+    </w:lvl>
+    <w:lvl w:ilvl="2" w:tplc="04090005" w:tentative="1">
+      <w:start w:val="1"/>
+      <w:numFmt w:val="bullet"/>
+      <w:lvlText w:val=""/>
+      <w:lvlJc w:val="left"/>
+      <w:pPr>
+        <w:ind w:left="2160" w:hanging="360"/>
+      </w:pPr>
+      <w:rPr>
+        <w:rFonts w:ascii="Wingdings" w:hAnsi="Wingdings" w:hint="default"/>
+      </w:rPr>
+    </w:lvl>
+    <w:lvl w:ilvl="3" w:tplc="04090001" w:tentative="1">
+      <w:start w:val="1"/>
+      <w:numFmt w:val="bullet"/>
+      <w:lvlText w:val=""/>
+      <w:lvlJc w:val="left"/>
+      <w:pPr>
+        <w:ind w:left="2880" w:hanging="360"/>
+      </w:pPr>
+      <w:rPr>
+        <w:rFonts w:ascii="Symbol" w:hAnsi="Symbol" w:hint="default"/>
+      </w:rPr>
+    </w:lvl>
+    <w:lvl w:ilvl="4" w:tplc="04090003" w:tentative="1">
+      <w:start w:val="1"/>
+      <w:numFmt w:val="bullet"/>
+      <w:lvlText w:val="o"/>
+      <w:lvlJc w:val="left"/>
+      <w:pPr>
+        <w:ind w:left="3600" w:hanging="360"/>
+      </w:pPr>
+      <w:rPr>
+        <w:rFonts w:ascii="Courier New" w:hAnsi="Courier New" w:cs="Courier New" w:hint="default"/>
+      </w:rPr>
+    </w:lvl>
+    <w:lvl w:ilvl="5" w:tplc="04090005" w:tentative="1">
+      <w:start w:val="1"/>
+      <w:numFmt w:val="bullet"/>
+      <w:lvlText w:val=""/>
+      <w:lvlJc w:val="left"/>
+      <w:pPr>
+        <w:ind w:left="4320" w:hanging="360"/>
+      </w:pPr>
+      <w:rPr>
+        <w:rFonts w:ascii="Wingdings" w:hAnsi="Wingdings" w:hint="default"/>
+      </w:rPr>
+    </w:lvl>
+    <w:lvl w:ilvl="6" w:tplc="04090001" w:tentative="1">
+      <w:start w:val="1"/>
+      <w:numFmt w:val="bullet"/>
+      <w:lvlText w:val=""/>
+      <w:lvlJc w:val="left"/>
+      <w:pPr>
+        <w:ind w:left="5040" w:hanging="360"/>
+      </w:pPr>
+      <w:rPr>
+        <w:rFonts w:ascii="Symbol" w:hAnsi="Symbol" w:hint="default"/>
+      </w:rPr>
+    </w:lvl>
+    <w:lvl w:ilvl="7" w:tplc="04090003" w:tentative="1">
+      <w:start w:val="1"/>
+      <w:numFmt w:val="bullet"/>
+      <w:lvlText w:val="o"/>
+      <w:lvlJc w:val="left"/>
+      <w:pPr>
+        <w:ind w:left="5760" w:hanging="360"/>
+      </w:pPr>
+      <w:rPr>
+        <w:rFonts w:ascii="Courier New" w:hAnsi="Courier New" w:cs="Courier New" w:hint="default"/>
+      </w:rPr>
+    </w:lvl>
+    <w:lvl w:ilvl="8" w:tplc="04090005" w:tentative="1">
+      <w:start w:val="1"/>
+      <w:numFmt w:val="bullet"/>
+      <w:lvlText w:val=""/>
+      <w:lvlJc w:val="left"/>
+      <w:pPr>
+        <w:ind w:left="6480" w:hanging="360"/>
+      </w:pPr>
+      <w:rPr>
+        <w:rFonts w:ascii="Wingdings" w:hAnsi="Wingdings" w:hint="default"/>
+      </w:rPr>
+    </w:lvl>
+  </w:abstractNum>
+  <w:abstractNum w:abstractNumId="5" w15:restartNumberingAfterBreak="0">
     <w:nsid w:val="26A2619D"/>
     <w:multiLevelType w:val="hybridMultilevel"/>
     <w:tmpl w:val="22DE1A60"/>
@@ -3358,7 +3849,7 @@
       </w:pPr>
     </w:lvl>
   </w:abstractNum>
-  <w:abstractNum w:abstractNumId="4" w15:restartNumberingAfterBreak="0">
+  <w:abstractNum w:abstractNumId="6" w15:restartNumberingAfterBreak="0">
     <w:nsid w:val="28492117"/>
     <w:multiLevelType w:val="hybridMultilevel"/>
     <w:tmpl w:val="1AC41FD8"/>
@@ -3444,7 +3935,7 @@
       </w:pPr>
     </w:lvl>
   </w:abstractNum>
-  <w:abstractNum w:abstractNumId="5" w15:restartNumberingAfterBreak="0">
+  <w:abstractNum w:abstractNumId="7" w15:restartNumberingAfterBreak="0">
     <w:nsid w:val="2C964221"/>
     <w:multiLevelType w:val="hybridMultilevel"/>
     <w:tmpl w:val="791CC8B2"/>
@@ -3557,7 +4048,7 @@
       </w:rPr>
     </w:lvl>
   </w:abstractNum>
-  <w:abstractNum w:abstractNumId="6" w15:restartNumberingAfterBreak="0">
+  <w:abstractNum w:abstractNumId="8" w15:restartNumberingAfterBreak="0">
     <w:nsid w:val="342520C2"/>
     <w:multiLevelType w:val="hybridMultilevel"/>
     <w:tmpl w:val="A67EB30E"/>
@@ -3670,7 +4161,7 @@
       </w:rPr>
     </w:lvl>
   </w:abstractNum>
-  <w:abstractNum w:abstractNumId="7" w15:restartNumberingAfterBreak="0">
+  <w:abstractNum w:abstractNumId="9" w15:restartNumberingAfterBreak="0">
     <w:nsid w:val="3A7A0E74"/>
     <w:multiLevelType w:val="hybridMultilevel"/>
     <w:tmpl w:val="CBA8778E"/>
@@ -3756,7 +4247,96 @@
       </w:pPr>
     </w:lvl>
   </w:abstractNum>
-  <w:abstractNum w:abstractNumId="8" w15:restartNumberingAfterBreak="0">
+  <w:abstractNum w:abstractNumId="10" w15:restartNumberingAfterBreak="0">
+    <w:nsid w:val="3D4A0757"/>
+    <w:multiLevelType w:val="hybridMultilevel"/>
+    <w:tmpl w:val="885A806E"/>
+    <w:lvl w:ilvl="0" w:tplc="ADE84A9A">
+      <w:start w:val="1"/>
+      <w:numFmt w:val="decimal"/>
+      <w:lvlText w:val="%1."/>
+      <w:lvlJc w:val="left"/>
+      <w:pPr>
+        <w:ind w:left="720" w:hanging="360"/>
+      </w:pPr>
+      <w:rPr>
+        <w:rFonts w:hint="default"/>
+      </w:rPr>
+    </w:lvl>
+    <w:lvl w:ilvl="1" w:tplc="04090019" w:tentative="1">
+      <w:start w:val="1"/>
+      <w:numFmt w:val="lowerLetter"/>
+      <w:lvlText w:val="%2."/>
+      <w:lvlJc w:val="left"/>
+      <w:pPr>
+        <w:ind w:left="1440" w:hanging="360"/>
+      </w:pPr>
+    </w:lvl>
+    <w:lvl w:ilvl="2" w:tplc="0409001B" w:tentative="1">
+      <w:start w:val="1"/>
+      <w:numFmt w:val="lowerRoman"/>
+      <w:lvlText w:val="%3."/>
+      <w:lvlJc w:val="right"/>
+      <w:pPr>
+        <w:ind w:left="2160" w:hanging="180"/>
+      </w:pPr>
+    </w:lvl>
+    <w:lvl w:ilvl="3" w:tplc="0409000F" w:tentative="1">
+      <w:start w:val="1"/>
+      <w:numFmt w:val="decimal"/>
+      <w:lvlText w:val="%4."/>
+      <w:lvlJc w:val="left"/>
+      <w:pPr>
+        <w:ind w:left="2880" w:hanging="360"/>
+      </w:pPr>
+    </w:lvl>
+    <w:lvl w:ilvl="4" w:tplc="04090019" w:tentative="1">
+      <w:start w:val="1"/>
+      <w:numFmt w:val="lowerLetter"/>
+      <w:lvlText w:val="%5."/>
+      <w:lvlJc w:val="left"/>
+      <w:pPr>
+        <w:ind w:left="3600" w:hanging="360"/>
+      </w:pPr>
+    </w:lvl>
+    <w:lvl w:ilvl="5" w:tplc="0409001B" w:tentative="1">
+      <w:start w:val="1"/>
+      <w:numFmt w:val="lowerRoman"/>
+      <w:lvlText w:val="%6."/>
+      <w:lvlJc w:val="right"/>
+      <w:pPr>
+        <w:ind w:left="4320" w:hanging="180"/>
+      </w:pPr>
+    </w:lvl>
+    <w:lvl w:ilvl="6" w:tplc="0409000F" w:tentative="1">
+      <w:start w:val="1"/>
+      <w:numFmt w:val="decimal"/>
+      <w:lvlText w:val="%7."/>
+      <w:lvlJc w:val="left"/>
+      <w:pPr>
+        <w:ind w:left="5040" w:hanging="360"/>
+      </w:pPr>
+    </w:lvl>
+    <w:lvl w:ilvl="7" w:tplc="04090019" w:tentative="1">
+      <w:start w:val="1"/>
+      <w:numFmt w:val="lowerLetter"/>
+      <w:lvlText w:val="%8."/>
+      <w:lvlJc w:val="left"/>
+      <w:pPr>
+        <w:ind w:left="5760" w:hanging="360"/>
+      </w:pPr>
+    </w:lvl>
+    <w:lvl w:ilvl="8" w:tplc="0409001B" w:tentative="1">
+      <w:start w:val="1"/>
+      <w:numFmt w:val="lowerRoman"/>
+      <w:lvlText w:val="%9."/>
+      <w:lvlJc w:val="right"/>
+      <w:pPr>
+        <w:ind w:left="6480" w:hanging="180"/>
+      </w:pPr>
+    </w:lvl>
+  </w:abstractNum>
+  <w:abstractNum w:abstractNumId="11" w15:restartNumberingAfterBreak="0">
     <w:nsid w:val="467F2911"/>
     <w:multiLevelType w:val="hybridMultilevel"/>
     <w:tmpl w:val="A014A7C8"/>
@@ -3845,7 +4425,7 @@
       </w:pPr>
     </w:lvl>
   </w:abstractNum>
-  <w:abstractNum w:abstractNumId="9" w15:restartNumberingAfterBreak="0">
+  <w:abstractNum w:abstractNumId="12" w15:restartNumberingAfterBreak="0">
     <w:nsid w:val="56624649"/>
     <w:multiLevelType w:val="hybridMultilevel"/>
     <w:tmpl w:val="67E6473C"/>
@@ -3931,7 +4511,7 @@
       </w:pPr>
     </w:lvl>
   </w:abstractNum>
-  <w:abstractNum w:abstractNumId="10" w15:restartNumberingAfterBreak="0">
+  <w:abstractNum w:abstractNumId="13" w15:restartNumberingAfterBreak="0">
     <w:nsid w:val="65BE6B91"/>
     <w:multiLevelType w:val="hybridMultilevel"/>
     <w:tmpl w:val="277874F4"/>
@@ -4020,10 +4600,10 @@
       </w:pPr>
     </w:lvl>
   </w:abstractNum>
-  <w:abstractNum w:abstractNumId="11" w15:restartNumberingAfterBreak="0">
+  <w:abstractNum w:abstractNumId="14" w15:restartNumberingAfterBreak="0">
     <w:nsid w:val="6D551E23"/>
     <w:multiLevelType w:val="hybridMultilevel"/>
-    <w:tmpl w:val="DAF81348"/>
+    <w:tmpl w:val="FA6A7DC6"/>
     <w:lvl w:ilvl="0" w:tplc="0409000F">
       <w:start w:val="1"/>
       <w:numFmt w:val="decimal"/>
@@ -4106,7 +4686,7 @@
       </w:pPr>
     </w:lvl>
   </w:abstractNum>
-  <w:abstractNum w:abstractNumId="12" w15:restartNumberingAfterBreak="0">
+  <w:abstractNum w:abstractNumId="15" w15:restartNumberingAfterBreak="0">
     <w:nsid w:val="7AB843B1"/>
     <w:multiLevelType w:val="hybridMultilevel"/>
     <w:tmpl w:val="6CE4F13C"/>
@@ -4219,7 +4799,7 @@
       </w:rPr>
     </w:lvl>
   </w:abstractNum>
-  <w:abstractNum w:abstractNumId="13" w15:restartNumberingAfterBreak="0">
+  <w:abstractNum w:abstractNumId="16" w15:restartNumberingAfterBreak="0">
     <w:nsid w:val="7E600CF6"/>
     <w:multiLevelType w:val="hybridMultilevel"/>
     <w:tmpl w:val="EE8E6712"/>
@@ -4333,46 +4913,55 @@
     </w:lvl>
   </w:abstractNum>
   <w:num w:numId="1">
+    <w:abstractNumId w:val="12"/>
+  </w:num>
+  <w:num w:numId="2">
+    <w:abstractNumId w:val="7"/>
+  </w:num>
+  <w:num w:numId="3">
     <w:abstractNumId w:val="9"/>
   </w:num>
-  <w:num w:numId="2">
-    <w:abstractNumId w:val="5"/>
-  </w:num>
-  <w:num w:numId="3">
-    <w:abstractNumId w:val="7"/>
-  </w:num>
   <w:num w:numId="4">
-    <w:abstractNumId w:val="4"/>
+    <w:abstractNumId w:val="6"/>
   </w:num>
   <w:num w:numId="5">
     <w:abstractNumId w:val="0"/>
   </w:num>
   <w:num w:numId="6">
+    <w:abstractNumId w:val="3"/>
+  </w:num>
+  <w:num w:numId="7">
+    <w:abstractNumId w:val="11"/>
+  </w:num>
+  <w:num w:numId="8">
+    <w:abstractNumId w:val="8"/>
+  </w:num>
+  <w:num w:numId="9">
+    <w:abstractNumId w:val="5"/>
+  </w:num>
+  <w:num w:numId="10">
+    <w:abstractNumId w:val="14"/>
+  </w:num>
+  <w:num w:numId="11">
+    <w:abstractNumId w:val="13"/>
+  </w:num>
+  <w:num w:numId="12">
+    <w:abstractNumId w:val="15"/>
+  </w:num>
+  <w:num w:numId="13">
     <w:abstractNumId w:val="2"/>
   </w:num>
-  <w:num w:numId="7">
-    <w:abstractNumId w:val="8"/>
+  <w:num w:numId="14">
+    <w:abstractNumId w:val="16"/>
   </w:num>
-  <w:num w:numId="8">
-    <w:abstractNumId w:val="6"/>
+  <w:num w:numId="15">
+    <w:abstractNumId w:val="1"/>
   </w:num>
-  <w:num w:numId="9">
-    <w:abstractNumId w:val="3"/>
-  </w:num>
-  <w:num w:numId="10">
-    <w:abstractNumId w:val="11"/>
-  </w:num>
-  <w:num w:numId="11">
+  <w:num w:numId="16">
     <w:abstractNumId w:val="10"/>
   </w:num>
-  <w:num w:numId="12">
-    <w:abstractNumId w:val="12"/>
-  </w:num>
-  <w:num w:numId="13">
-    <w:abstractNumId w:val="1"/>
-  </w:num>
-  <w:num w:numId="14">
-    <w:abstractNumId w:val="13"/>
+  <w:num w:numId="17">
+    <w:abstractNumId w:val="4"/>
   </w:num>
 </w:numbering>
 </file>

</xml_diff>